<commit_message>
last commit from branch1
</commit_message>
<xml_diff>
--- a/Lecture notes/VCS Git + GitHub.docx
+++ b/Lecture notes/VCS Git + GitHub.docx
@@ -1945,46 +1945,28 @@
     <w:p>
       <w:pPr>
         <w:rPr>
-          <w:lang w:val="ru-RU"/>
-        </w:rPr>
-      </w:pPr>
-      <w:r>
-        <w:rPr>
-          <w:b/>
-          <w:lang w:val="ru-RU"/>
-        </w:rPr>
-        <w:t xml:space="preserve">Отправить файлы на удаленный </w:t>
-      </w:r>
-      <w:proofErr w:type="spellStart"/>
-      <w:r>
-        <w:rPr>
-          <w:b/>
-          <w:lang w:val="ru-RU"/>
-        </w:rPr>
-        <w:t>репозиторий</w:t>
-      </w:r>
-      <w:proofErr w:type="spellEnd"/>
-      <w:r>
-        <w:rPr>
-          <w:b/>
-          <w:lang w:val="ru-RU"/>
-        </w:rPr>
-        <w:t>:</w:t>
-      </w:r>
-      <w:r>
-        <w:rPr>
-          <w:lang w:val="ru-RU"/>
-        </w:rPr>
-        <w:t xml:space="preserve"> </w:t>
-      </w:r>
-      <w:proofErr w:type="spellStart"/>
+          <w:lang w:val="en-US"/>
+        </w:rPr>
+      </w:pPr>
+      <w:r>
+        <w:rPr>
+          <w:b/>
+          <w:lang w:val="ru-RU"/>
+        </w:rPr>
+        <w:t>Отправить файлы на удаленный репозиторий:</w:t>
+      </w:r>
+      <w:r>
+        <w:rPr>
+          <w:lang w:val="ru-RU"/>
+        </w:rPr>
+        <w:t xml:space="preserve"> </w:t>
+      </w:r>
       <w:r>
         <w:rPr>
           <w:lang w:val="en-US"/>
         </w:rPr>
         <w:t>git</w:t>
       </w:r>
-      <w:proofErr w:type="spellEnd"/>
       <w:r>
         <w:rPr>
           <w:lang w:val="ru-RU"/>
@@ -2009,23 +1991,7 @@
           <w:b/>
           <w:lang w:val="ru-RU"/>
         </w:rPr>
-        <w:t xml:space="preserve">Клонировать удаленный </w:t>
-      </w:r>
-      <w:proofErr w:type="spellStart"/>
-      <w:r>
-        <w:rPr>
-          <w:b/>
-          <w:lang w:val="ru-RU"/>
-        </w:rPr>
-        <w:t>репозиторий</w:t>
-      </w:r>
-      <w:proofErr w:type="spellEnd"/>
-      <w:r>
-        <w:rPr>
-          <w:b/>
-          <w:lang w:val="ru-RU"/>
-        </w:rPr>
-        <w:t xml:space="preserve"> на ПК:</w:t>
+        <w:t>Клонировать удаленный репозиторий на ПК:</w:t>
       </w:r>
       <w:r>
         <w:rPr>
@@ -2134,175 +2100,6 @@
           <w:lang w:val="en-US"/>
         </w:rPr>
         <w:t>git</w:t>
-      </w:r>
-    </w:p>
-    <w:p>
-      <w:pPr>
-        <w:rPr>
-          <w:lang w:val="ru-RU"/>
-        </w:rPr>
-      </w:pPr>
-      <w:r>
-        <w:rPr>
-          <w:b/>
-          <w:lang w:val="ru-RU"/>
-        </w:rPr>
-        <w:t>Посмотреть состояние веток:</w:t>
-      </w:r>
-      <w:r>
-        <w:rPr>
-          <w:lang w:val="ru-RU"/>
-        </w:rPr>
-        <w:t xml:space="preserve"> </w:t>
-      </w:r>
-      <w:proofErr w:type="spellStart"/>
-      <w:r>
-        <w:rPr>
-          <w:lang w:val="en-US"/>
-        </w:rPr>
-        <w:t>git</w:t>
-      </w:r>
-      <w:proofErr w:type="spellEnd"/>
-      <w:r>
-        <w:rPr>
-          <w:lang w:val="ru-RU"/>
-        </w:rPr>
-        <w:t xml:space="preserve"> </w:t>
-      </w:r>
-      <w:r>
-        <w:rPr>
-          <w:lang w:val="en-US"/>
-        </w:rPr>
-        <w:t>branch</w:t>
-      </w:r>
-    </w:p>
-    <w:p>
-      <w:pPr>
-        <w:rPr>
-          <w:lang w:val="ru-RU"/>
-        </w:rPr>
-      </w:pPr>
-      <w:r>
-        <w:rPr>
-          <w:b/>
-          <w:lang w:val="ru-RU"/>
-        </w:rPr>
-        <w:t>Создать новую ветку:</w:t>
-      </w:r>
-      <w:r>
-        <w:rPr>
-          <w:lang w:val="ru-RU"/>
-        </w:rPr>
-        <w:t xml:space="preserve"> </w:t>
-      </w:r>
-      <w:proofErr w:type="spellStart"/>
-      <w:r>
-        <w:rPr>
-          <w:lang w:val="en-US"/>
-        </w:rPr>
-        <w:t>git</w:t>
-      </w:r>
-      <w:proofErr w:type="spellEnd"/>
-      <w:r>
-        <w:rPr>
-          <w:lang w:val="ru-RU"/>
-        </w:rPr>
-        <w:t xml:space="preserve"> </w:t>
-      </w:r>
-      <w:r>
-        <w:rPr>
-          <w:lang w:val="en-US"/>
-        </w:rPr>
-        <w:t>branch</w:t>
-      </w:r>
-      <w:r>
-        <w:rPr>
-          <w:lang w:val="ru-RU"/>
-        </w:rPr>
-        <w:t xml:space="preserve"> </w:t>
-      </w:r>
-      <w:proofErr w:type="spellStart"/>
-      <w:r>
-        <w:rPr>
-          <w:lang w:val="en-US"/>
-        </w:rPr>
-        <w:t>branch</w:t>
-      </w:r>
-      <w:proofErr w:type="spellEnd"/>
-      <w:r>
-        <w:rPr>
-          <w:lang w:val="ru-RU"/>
-        </w:rPr>
-        <w:t>1</w:t>
-      </w:r>
-    </w:p>
-    <w:p>
-      <w:pPr>
-        <w:rPr>
-          <w:lang w:val="en-US"/>
-        </w:rPr>
-      </w:pPr>
-      <w:r>
-        <w:rPr>
-          <w:b/>
-          <w:lang w:val="ru-RU"/>
-        </w:rPr>
-        <w:t>Перейти</w:t>
-      </w:r>
-      <w:r>
-        <w:rPr>
-          <w:b/>
-          <w:lang w:val="en-US"/>
-        </w:rPr>
-        <w:t xml:space="preserve"> </w:t>
-      </w:r>
-      <w:r>
-        <w:rPr>
-          <w:b/>
-          <w:lang w:val="ru-RU"/>
-        </w:rPr>
-        <w:t>в</w:t>
-      </w:r>
-      <w:r>
-        <w:rPr>
-          <w:b/>
-          <w:lang w:val="en-US"/>
-        </w:rPr>
-        <w:t xml:space="preserve"> </w:t>
-      </w:r>
-      <w:r>
-        <w:rPr>
-          <w:b/>
-          <w:lang w:val="ru-RU"/>
-        </w:rPr>
-        <w:t>ветку</w:t>
-      </w:r>
-      <w:r>
-        <w:rPr>
-          <w:b/>
-          <w:lang w:val="en-US"/>
-        </w:rPr>
-        <w:t>:</w:t>
-      </w:r>
-      <w:r>
-        <w:rPr>
-          <w:lang w:val="en-US"/>
-        </w:rPr>
-        <w:t xml:space="preserve"> </w:t>
-      </w:r>
-      <w:proofErr w:type="spellStart"/>
-      <w:r>
-        <w:rPr>
-          <w:lang w:val="en-US"/>
-        </w:rPr>
-        <w:t>git</w:t>
-      </w:r>
-      <w:proofErr w:type="spellEnd"/>
-      <w:r>
-        <w:rPr>
-          <w:lang w:val="en-US"/>
-        </w:rPr>
-        <w:t xml:space="preserve"> checkout branch1</w:t>
       </w:r>
       <w:bookmarkStart w:id="0" w:name="_GoBack"/>
       <w:bookmarkEnd w:id="0"/>
@@ -2310,7 +2107,7 @@
     <w:p>
       <w:pPr>
         <w:rPr>
-          <w:lang w:val="en-US"/>
+          <w:lang w:val="ru-RU"/>
         </w:rPr>
       </w:pPr>
     </w:p>

</xml_diff>

<commit_message>
last commit on branch1
</commit_message>
<xml_diff>
--- a/Lecture notes/VCS Git + GitHub.docx
+++ b/Lecture notes/VCS Git + GitHub.docx
@@ -1945,28 +1945,46 @@
     <w:p>
       <w:pPr>
         <w:rPr>
-          <w:lang w:val="en-US"/>
-        </w:rPr>
-      </w:pPr>
-      <w:r>
-        <w:rPr>
-          <w:b/>
-          <w:lang w:val="ru-RU"/>
-        </w:rPr>
-        <w:t>Отправить файлы на удаленный репозиторий:</w:t>
-      </w:r>
-      <w:r>
-        <w:rPr>
-          <w:lang w:val="ru-RU"/>
-        </w:rPr>
-        <w:t xml:space="preserve"> </w:t>
-      </w:r>
+          <w:lang w:val="ru-RU"/>
+        </w:rPr>
+      </w:pPr>
+      <w:r>
+        <w:rPr>
+          <w:b/>
+          <w:lang w:val="ru-RU"/>
+        </w:rPr>
+        <w:t xml:space="preserve">Отправить файлы на удаленный </w:t>
+      </w:r>
+      <w:proofErr w:type="spellStart"/>
+      <w:r>
+        <w:rPr>
+          <w:b/>
+          <w:lang w:val="ru-RU"/>
+        </w:rPr>
+        <w:t>репозиторий</w:t>
+      </w:r>
+      <w:proofErr w:type="spellEnd"/>
+      <w:r>
+        <w:rPr>
+          <w:b/>
+          <w:lang w:val="ru-RU"/>
+        </w:rPr>
+        <w:t>:</w:t>
+      </w:r>
+      <w:r>
+        <w:rPr>
+          <w:lang w:val="ru-RU"/>
+        </w:rPr>
+        <w:t xml:space="preserve"> </w:t>
+      </w:r>
+      <w:proofErr w:type="spellStart"/>
       <w:r>
         <w:rPr>
           <w:lang w:val="en-US"/>
         </w:rPr>
         <w:t>git</w:t>
       </w:r>
+      <w:proofErr w:type="spellEnd"/>
       <w:r>
         <w:rPr>
           <w:lang w:val="ru-RU"/>
@@ -1991,7 +2009,23 @@
           <w:b/>
           <w:lang w:val="ru-RU"/>
         </w:rPr>
-        <w:t>Клонировать удаленный репозиторий на ПК:</w:t>
+        <w:t xml:space="preserve">Клонировать удаленный </w:t>
+      </w:r>
+      <w:proofErr w:type="spellStart"/>
+      <w:r>
+        <w:rPr>
+          <w:b/>
+          <w:lang w:val="ru-RU"/>
+        </w:rPr>
+        <w:t>репозиторий</w:t>
+      </w:r>
+      <w:proofErr w:type="spellEnd"/>
+      <w:r>
+        <w:rPr>
+          <w:b/>
+          <w:lang w:val="ru-RU"/>
+        </w:rPr>
+        <w:t xml:space="preserve"> на ПК:</w:t>
       </w:r>
       <w:r>
         <w:rPr>
@@ -2100,6 +2134,175 @@
           <w:lang w:val="en-US"/>
         </w:rPr>
         <w:t>git</w:t>
+      </w:r>
+    </w:p>
+    <w:p>
+      <w:pPr>
+        <w:rPr>
+          <w:lang w:val="ru-RU"/>
+        </w:rPr>
+      </w:pPr>
+      <w:r>
+        <w:rPr>
+          <w:b/>
+          <w:lang w:val="ru-RU"/>
+        </w:rPr>
+        <w:t>Посмотреть состояние веток:</w:t>
+      </w:r>
+      <w:r>
+        <w:rPr>
+          <w:lang w:val="ru-RU"/>
+        </w:rPr>
+        <w:t xml:space="preserve"> </w:t>
+      </w:r>
+      <w:proofErr w:type="spellStart"/>
+      <w:r>
+        <w:rPr>
+          <w:lang w:val="en-US"/>
+        </w:rPr>
+        <w:t>git</w:t>
+      </w:r>
+      <w:proofErr w:type="spellEnd"/>
+      <w:r>
+        <w:rPr>
+          <w:lang w:val="ru-RU"/>
+        </w:rPr>
+        <w:t xml:space="preserve"> </w:t>
+      </w:r>
+      <w:r>
+        <w:rPr>
+          <w:lang w:val="en-US"/>
+        </w:rPr>
+        <w:t>branch</w:t>
+      </w:r>
+    </w:p>
+    <w:p>
+      <w:pPr>
+        <w:rPr>
+          <w:lang w:val="ru-RU"/>
+        </w:rPr>
+      </w:pPr>
+      <w:r>
+        <w:rPr>
+          <w:b/>
+          <w:lang w:val="ru-RU"/>
+        </w:rPr>
+        <w:t>Создать новую ветку:</w:t>
+      </w:r>
+      <w:r>
+        <w:rPr>
+          <w:lang w:val="ru-RU"/>
+        </w:rPr>
+        <w:t xml:space="preserve"> </w:t>
+      </w:r>
+      <w:proofErr w:type="spellStart"/>
+      <w:r>
+        <w:rPr>
+          <w:lang w:val="en-US"/>
+        </w:rPr>
+        <w:t>git</w:t>
+      </w:r>
+      <w:proofErr w:type="spellEnd"/>
+      <w:r>
+        <w:rPr>
+          <w:lang w:val="ru-RU"/>
+        </w:rPr>
+        <w:t xml:space="preserve"> </w:t>
+      </w:r>
+      <w:r>
+        <w:rPr>
+          <w:lang w:val="en-US"/>
+        </w:rPr>
+        <w:t>branch</w:t>
+      </w:r>
+      <w:r>
+        <w:rPr>
+          <w:lang w:val="ru-RU"/>
+        </w:rPr>
+        <w:t xml:space="preserve"> </w:t>
+      </w:r>
+      <w:proofErr w:type="spellStart"/>
+      <w:r>
+        <w:rPr>
+          <w:lang w:val="en-US"/>
+        </w:rPr>
+        <w:t>branch</w:t>
+      </w:r>
+      <w:proofErr w:type="spellEnd"/>
+      <w:r>
+        <w:rPr>
+          <w:lang w:val="ru-RU"/>
+        </w:rPr>
+        <w:t>1</w:t>
+      </w:r>
+    </w:p>
+    <w:p>
+      <w:pPr>
+        <w:rPr>
+          <w:lang w:val="en-US"/>
+        </w:rPr>
+      </w:pPr>
+      <w:r>
+        <w:rPr>
+          <w:b/>
+          <w:lang w:val="ru-RU"/>
+        </w:rPr>
+        <w:t>Перейти</w:t>
+      </w:r>
+      <w:r>
+        <w:rPr>
+          <w:b/>
+          <w:lang w:val="en-US"/>
+        </w:rPr>
+        <w:t xml:space="preserve"> </w:t>
+      </w:r>
+      <w:r>
+        <w:rPr>
+          <w:b/>
+          <w:lang w:val="ru-RU"/>
+        </w:rPr>
+        <w:t>в</w:t>
+      </w:r>
+      <w:r>
+        <w:rPr>
+          <w:b/>
+          <w:lang w:val="en-US"/>
+        </w:rPr>
+        <w:t xml:space="preserve"> </w:t>
+      </w:r>
+      <w:r>
+        <w:rPr>
+          <w:b/>
+          <w:lang w:val="ru-RU"/>
+        </w:rPr>
+        <w:t>ветку</w:t>
+      </w:r>
+      <w:r>
+        <w:rPr>
+          <w:b/>
+          <w:lang w:val="en-US"/>
+        </w:rPr>
+        <w:t>:</w:t>
+      </w:r>
+      <w:r>
+        <w:rPr>
+          <w:lang w:val="en-US"/>
+        </w:rPr>
+        <w:t xml:space="preserve"> </w:t>
+      </w:r>
+      <w:proofErr w:type="spellStart"/>
+      <w:r>
+        <w:rPr>
+          <w:lang w:val="en-US"/>
+        </w:rPr>
+        <w:t>git</w:t>
+      </w:r>
+      <w:proofErr w:type="spellEnd"/>
+      <w:r>
+        <w:rPr>
+          <w:lang w:val="en-US"/>
+        </w:rPr>
+        <w:t xml:space="preserve"> checkout branch1</w:t>
       </w:r>
       <w:bookmarkStart w:id="0" w:name="_GoBack"/>
       <w:bookmarkEnd w:id="0"/>
@@ -2107,7 +2310,7 @@
     <w:p>
       <w:pPr>
         <w:rPr>
-          <w:lang w:val="ru-RU"/>
+          <w:lang w:val="en-US"/>
         </w:rPr>
       </w:pPr>
     </w:p>

</xml_diff>

<commit_message>
last commit on master
</commit_message>
<xml_diff>
--- a/Lecture notes/VCS Git + GitHub.docx
+++ b/Lecture notes/VCS Git + GitHub.docx
@@ -1953,356 +1953,321 @@
           <w:b/>
           <w:lang w:val="ru-RU"/>
         </w:rPr>
-        <w:t xml:space="preserve">Отправить файлы на удаленный </w:t>
-      </w:r>
-      <w:proofErr w:type="spellStart"/>
-      <w:r>
-        <w:rPr>
-          <w:b/>
-          <w:lang w:val="ru-RU"/>
-        </w:rPr>
-        <w:t>репозиторий</w:t>
-      </w:r>
-      <w:proofErr w:type="spellEnd"/>
-      <w:r>
-        <w:rPr>
-          <w:b/>
-          <w:lang w:val="ru-RU"/>
+        <w:t>Отправить файлы на удаленный репозиторий:</w:t>
+      </w:r>
+      <w:r>
+        <w:rPr>
+          <w:lang w:val="ru-RU"/>
+        </w:rPr>
+        <w:t xml:space="preserve"> </w:t>
+      </w:r>
+      <w:r>
+        <w:rPr>
+          <w:lang w:val="en-US"/>
+        </w:rPr>
+        <w:t>git</w:t>
+      </w:r>
+      <w:r>
+        <w:rPr>
+          <w:lang w:val="ru-RU"/>
+        </w:rPr>
+        <w:t xml:space="preserve"> </w:t>
+      </w:r>
+      <w:r>
+        <w:rPr>
+          <w:lang w:val="en-US"/>
+        </w:rPr>
+        <w:t>push</w:t>
+      </w:r>
+    </w:p>
+    <w:p>
+      <w:pPr>
+        <w:rPr>
+          <w:lang w:val="ru-RU"/>
+        </w:rPr>
+      </w:pPr>
+      <w:r>
+        <w:rPr>
+          <w:b/>
+          <w:lang w:val="ru-RU"/>
+        </w:rPr>
+        <w:t>Клонировать удаленный репозиторий на ПК:</w:t>
+      </w:r>
+      <w:r>
+        <w:rPr>
+          <w:lang w:val="ru-RU"/>
+        </w:rPr>
+        <w:t xml:space="preserve"> </w:t>
+      </w:r>
+      <w:r>
+        <w:rPr>
+          <w:lang w:val="en-US"/>
+        </w:rPr>
+        <w:t>git</w:t>
+      </w:r>
+      <w:r>
+        <w:rPr>
+          <w:lang w:val="ru-RU"/>
+        </w:rPr>
+        <w:t xml:space="preserve"> </w:t>
+      </w:r>
+      <w:r>
+        <w:rPr>
+          <w:lang w:val="en-US"/>
+        </w:rPr>
+        <w:t>clone</w:t>
+      </w:r>
+      <w:r>
+        <w:rPr>
+          <w:lang w:val="ru-RU"/>
+        </w:rPr>
+        <w:t xml:space="preserve"> </w:t>
+      </w:r>
+      <w:r>
+        <w:rPr>
+          <w:lang w:val="en-US"/>
+        </w:rPr>
+        <w:t>https</w:t>
+      </w:r>
+      <w:r>
+        <w:rPr>
+          <w:lang w:val="ru-RU"/>
+        </w:rPr>
+        <w:t>://</w:t>
+      </w:r>
+      <w:r>
+        <w:rPr>
+          <w:lang w:val="en-US"/>
+        </w:rPr>
+        <w:t>github</w:t>
+      </w:r>
+      <w:r>
+        <w:rPr>
+          <w:lang w:val="ru-RU"/>
+        </w:rPr>
+        <w:t>.</w:t>
+      </w:r>
+      <w:r>
+        <w:rPr>
+          <w:lang w:val="en-US"/>
+        </w:rPr>
+        <w:t>com</w:t>
+      </w:r>
+      <w:r>
+        <w:rPr>
+          <w:lang w:val="ru-RU"/>
+        </w:rPr>
+        <w:t>/</w:t>
+      </w:r>
+      <w:r>
+        <w:rPr>
+          <w:lang w:val="en-US"/>
+        </w:rPr>
+        <w:t>gunitptvz</w:t>
+      </w:r>
+      <w:r>
+        <w:rPr>
+          <w:lang w:val="ru-RU"/>
+        </w:rPr>
+        <w:t>/</w:t>
+      </w:r>
+      <w:r>
+        <w:rPr>
+          <w:lang w:val="en-US"/>
+        </w:rPr>
+        <w:t>My</w:t>
+      </w:r>
+      <w:r>
+        <w:rPr>
+          <w:lang w:val="ru-RU"/>
+        </w:rPr>
+        <w:t>_</w:t>
+      </w:r>
+      <w:r>
+        <w:rPr>
+          <w:lang w:val="en-US"/>
+        </w:rPr>
+        <w:t>Repository</w:t>
+      </w:r>
+      <w:r>
+        <w:rPr>
+          <w:lang w:val="ru-RU"/>
+        </w:rPr>
+        <w:t>.</w:t>
+      </w:r>
+      <w:r>
+        <w:rPr>
+          <w:lang w:val="en-US"/>
+        </w:rPr>
+        <w:t>git</w:t>
+      </w:r>
+    </w:p>
+    <w:p>
+      <w:pPr>
+        <w:rPr>
+          <w:lang w:val="ru-RU"/>
+        </w:rPr>
+      </w:pPr>
+      <w:r>
+        <w:rPr>
+          <w:b/>
+          <w:lang w:val="ru-RU"/>
+        </w:rPr>
+        <w:t>Посмотреть состояние веток:</w:t>
+      </w:r>
+      <w:r>
+        <w:rPr>
+          <w:lang w:val="ru-RU"/>
+        </w:rPr>
+        <w:t xml:space="preserve"> </w:t>
+      </w:r>
+      <w:r>
+        <w:rPr>
+          <w:lang w:val="en-US"/>
+        </w:rPr>
+        <w:t>git</w:t>
+      </w:r>
+      <w:r>
+        <w:rPr>
+          <w:lang w:val="ru-RU"/>
+        </w:rPr>
+        <w:t xml:space="preserve"> </w:t>
+      </w:r>
+      <w:r>
+        <w:rPr>
+          <w:lang w:val="en-US"/>
+        </w:rPr>
+        <w:t>branch</w:t>
+      </w:r>
+    </w:p>
+    <w:p>
+      <w:pPr>
+        <w:rPr>
+          <w:lang w:val="ru-RU"/>
+        </w:rPr>
+      </w:pPr>
+      <w:r>
+        <w:rPr>
+          <w:b/>
+          <w:lang w:val="ru-RU"/>
+        </w:rPr>
+        <w:t>Создать новую ветку:</w:t>
+      </w:r>
+      <w:r>
+        <w:rPr>
+          <w:lang w:val="ru-RU"/>
+        </w:rPr>
+        <w:t xml:space="preserve"> </w:t>
+      </w:r>
+      <w:r>
+        <w:rPr>
+          <w:lang w:val="en-US"/>
+        </w:rPr>
+        <w:t>git</w:t>
+      </w:r>
+      <w:r>
+        <w:rPr>
+          <w:lang w:val="ru-RU"/>
+        </w:rPr>
+        <w:t xml:space="preserve"> </w:t>
+      </w:r>
+      <w:r>
+        <w:rPr>
+          <w:lang w:val="en-US"/>
+        </w:rPr>
+        <w:t>branch</w:t>
+      </w:r>
+      <w:r>
+        <w:rPr>
+          <w:lang w:val="ru-RU"/>
+        </w:rPr>
+        <w:t xml:space="preserve"> </w:t>
+      </w:r>
+      <w:r>
+        <w:rPr>
+          <w:lang w:val="en-US"/>
+        </w:rPr>
+        <w:t>branch</w:t>
+      </w:r>
+      <w:r>
+        <w:rPr>
+          <w:lang w:val="ru-RU"/>
+        </w:rPr>
+        <w:t>1</w:t>
+      </w:r>
+    </w:p>
+    <w:p>
+      <w:pPr>
+        <w:rPr>
+          <w:lang w:val="en-US"/>
+        </w:rPr>
+      </w:pPr>
+      <w:r>
+        <w:rPr>
+          <w:b/>
+          <w:lang w:val="ru-RU"/>
+        </w:rPr>
+        <w:t>Перейти</w:t>
+      </w:r>
+      <w:r>
+        <w:rPr>
+          <w:b/>
+          <w:lang w:val="en-US"/>
+        </w:rPr>
+        <w:t xml:space="preserve"> </w:t>
+      </w:r>
+      <w:r>
+        <w:rPr>
+          <w:b/>
+          <w:lang w:val="ru-RU"/>
+        </w:rPr>
+        <w:t>в</w:t>
+      </w:r>
+      <w:r>
+        <w:rPr>
+          <w:b/>
+          <w:lang w:val="en-US"/>
+        </w:rPr>
+        <w:t xml:space="preserve"> </w:t>
+      </w:r>
+      <w:r>
+        <w:rPr>
+          <w:b/>
+          <w:lang w:val="ru-RU"/>
+        </w:rPr>
+        <w:t>ветку</w:t>
+      </w:r>
+      <w:r>
+        <w:rPr>
+          <w:b/>
+          <w:lang w:val="en-US"/>
         </w:rPr>
         <w:t>:</w:t>
       </w:r>
       <w:r>
         <w:rPr>
-          <w:lang w:val="ru-RU"/>
-        </w:rPr>
-        <w:t xml:space="preserve"> </w:t>
-      </w:r>
-      <w:proofErr w:type="spellStart"/>
-      <w:r>
-        <w:rPr>
-          <w:lang w:val="en-US"/>
-        </w:rPr>
-        <w:t>git</w:t>
-      </w:r>
-      <w:proofErr w:type="spellEnd"/>
-      <w:r>
-        <w:rPr>
-          <w:lang w:val="ru-RU"/>
-        </w:rPr>
-        <w:t xml:space="preserve"> </w:t>
-      </w:r>
-      <w:r>
-        <w:rPr>
-          <w:lang w:val="en-US"/>
-        </w:rPr>
-        <w:t>push</w:t>
-      </w:r>
-    </w:p>
-    <w:p>
-      <w:pPr>
-        <w:rPr>
-          <w:lang w:val="ru-RU"/>
-        </w:rPr>
-      </w:pPr>
-      <w:r>
-        <w:rPr>
-          <w:b/>
-          <w:lang w:val="ru-RU"/>
-        </w:rPr>
-        <w:t xml:space="preserve">Клонировать удаленный </w:t>
-      </w:r>
-      <w:proofErr w:type="spellStart"/>
-      <w:r>
-        <w:rPr>
-          <w:b/>
-          <w:lang w:val="ru-RU"/>
-        </w:rPr>
-        <w:t>репозиторий</w:t>
-      </w:r>
-      <w:proofErr w:type="spellEnd"/>
-      <w:r>
-        <w:rPr>
-          <w:b/>
-          <w:lang w:val="ru-RU"/>
-        </w:rPr>
-        <w:t xml:space="preserve"> на ПК:</w:t>
-      </w:r>
-      <w:r>
-        <w:rPr>
-          <w:lang w:val="ru-RU"/>
-        </w:rPr>
-        <w:t xml:space="preserve"> </w:t>
-      </w:r>
-      <w:r>
-        <w:rPr>
-          <w:lang w:val="en-US"/>
-        </w:rPr>
-        <w:t>git</w:t>
-      </w:r>
-      <w:r>
-        <w:rPr>
-          <w:lang w:val="ru-RU"/>
-        </w:rPr>
-        <w:t xml:space="preserve"> </w:t>
-      </w:r>
-      <w:r>
-        <w:rPr>
-          <w:lang w:val="en-US"/>
-        </w:rPr>
-        <w:t>clone</w:t>
-      </w:r>
-      <w:r>
-        <w:rPr>
-          <w:lang w:val="ru-RU"/>
-        </w:rPr>
-        <w:t xml:space="preserve"> </w:t>
-      </w:r>
-      <w:r>
-        <w:rPr>
-          <w:lang w:val="en-US"/>
-        </w:rPr>
-        <w:t>https</w:t>
-      </w:r>
-      <w:r>
-        <w:rPr>
-          <w:lang w:val="ru-RU"/>
-        </w:rPr>
-        <w:t>://</w:t>
-      </w:r>
-      <w:r>
-        <w:rPr>
-          <w:lang w:val="en-US"/>
-        </w:rPr>
-        <w:t>github</w:t>
-      </w:r>
-      <w:r>
-        <w:rPr>
-          <w:lang w:val="ru-RU"/>
-        </w:rPr>
-        <w:t>.</w:t>
-      </w:r>
-      <w:r>
-        <w:rPr>
-          <w:lang w:val="en-US"/>
-        </w:rPr>
-        <w:t>com</w:t>
-      </w:r>
-      <w:r>
-        <w:rPr>
-          <w:lang w:val="ru-RU"/>
-        </w:rPr>
-        <w:t>/</w:t>
-      </w:r>
-      <w:r>
-        <w:rPr>
-          <w:lang w:val="en-US"/>
-        </w:rPr>
-        <w:t>gunitptvz</w:t>
-      </w:r>
-      <w:r>
-        <w:rPr>
-          <w:lang w:val="ru-RU"/>
-        </w:rPr>
-        <w:t>/</w:t>
-      </w:r>
-      <w:r>
-        <w:rPr>
-          <w:lang w:val="en-US"/>
-        </w:rPr>
-        <w:t>My</w:t>
-      </w:r>
-      <w:r>
-        <w:rPr>
-          <w:lang w:val="ru-RU"/>
-        </w:rPr>
-        <w:t>_</w:t>
-      </w:r>
-      <w:r>
-        <w:rPr>
-          <w:lang w:val="en-US"/>
-        </w:rPr>
-        <w:t>Repository</w:t>
-      </w:r>
-      <w:r>
-        <w:rPr>
-          <w:lang w:val="ru-RU"/>
-        </w:rPr>
-        <w:t>.</w:t>
-      </w:r>
-      <w:r>
-        <w:rPr>
-          <w:lang w:val="en-US"/>
-        </w:rPr>
-        <w:t>git</w:t>
-      </w:r>
-    </w:p>
-    <w:p>
-      <w:pPr>
-        <w:rPr>
-          <w:lang w:val="ru-RU"/>
-        </w:rPr>
-      </w:pPr>
-      <w:r>
-        <w:rPr>
-          <w:b/>
-          <w:lang w:val="ru-RU"/>
-        </w:rPr>
-        <w:t>Посмотреть состояние веток:</w:t>
-      </w:r>
-      <w:r>
-        <w:rPr>
-          <w:lang w:val="ru-RU"/>
-        </w:rPr>
-        <w:t xml:space="preserve"> </w:t>
-      </w:r>
-      <w:proofErr w:type="spellStart"/>
-      <w:r>
-        <w:rPr>
-          <w:lang w:val="en-US"/>
-        </w:rPr>
-        <w:t>git</w:t>
-      </w:r>
-      <w:proofErr w:type="spellEnd"/>
-      <w:r>
-        <w:rPr>
-          <w:lang w:val="ru-RU"/>
-        </w:rPr>
-        <w:t xml:space="preserve"> </w:t>
-      </w:r>
-      <w:r>
-        <w:rPr>
-          <w:lang w:val="en-US"/>
-        </w:rPr>
-        <w:t>branch</w:t>
-      </w:r>
-    </w:p>
-    <w:p>
-      <w:pPr>
-        <w:rPr>
-          <w:lang w:val="ru-RU"/>
-        </w:rPr>
-      </w:pPr>
-      <w:r>
-        <w:rPr>
-          <w:b/>
-          <w:lang w:val="ru-RU"/>
-        </w:rPr>
-        <w:t>Создать новую ветку:</w:t>
-      </w:r>
-      <w:r>
-        <w:rPr>
-          <w:lang w:val="ru-RU"/>
-        </w:rPr>
-        <w:t xml:space="preserve"> </w:t>
-      </w:r>
-      <w:proofErr w:type="spellStart"/>
-      <w:r>
-        <w:rPr>
-          <w:lang w:val="en-US"/>
-        </w:rPr>
-        <w:t>git</w:t>
-      </w:r>
-      <w:proofErr w:type="spellEnd"/>
-      <w:r>
-        <w:rPr>
-          <w:lang w:val="ru-RU"/>
-        </w:rPr>
-        <w:t xml:space="preserve"> </w:t>
-      </w:r>
-      <w:r>
-        <w:rPr>
-          <w:lang w:val="en-US"/>
-        </w:rPr>
-        <w:t>branch</w:t>
-      </w:r>
-      <w:r>
-        <w:rPr>
-          <w:lang w:val="ru-RU"/>
-        </w:rPr>
-        <w:t xml:space="preserve"> </w:t>
-      </w:r>
-      <w:proofErr w:type="spellStart"/>
-      <w:r>
-        <w:rPr>
-          <w:lang w:val="en-US"/>
-        </w:rPr>
-        <w:t>branch</w:t>
-      </w:r>
-      <w:proofErr w:type="spellEnd"/>
-      <w:r>
-        <w:rPr>
-          <w:lang w:val="ru-RU"/>
-        </w:rPr>
-        <w:t>1</w:t>
-      </w:r>
-    </w:p>
-    <w:p>
-      <w:pPr>
-        <w:rPr>
-          <w:lang w:val="en-US"/>
-        </w:rPr>
-      </w:pPr>
-      <w:r>
-        <w:rPr>
-          <w:b/>
-          <w:lang w:val="ru-RU"/>
-        </w:rPr>
-        <w:t>Перейти</w:t>
-      </w:r>
-      <w:r>
-        <w:rPr>
-          <w:b/>
-          <w:lang w:val="en-US"/>
-        </w:rPr>
-        <w:t xml:space="preserve"> </w:t>
-      </w:r>
-      <w:r>
-        <w:rPr>
-          <w:b/>
-          <w:lang w:val="ru-RU"/>
-        </w:rPr>
-        <w:t>в</w:t>
-      </w:r>
-      <w:r>
-        <w:rPr>
-          <w:b/>
-          <w:lang w:val="en-US"/>
-        </w:rPr>
-        <w:t xml:space="preserve"> </w:t>
-      </w:r>
-      <w:r>
-        <w:rPr>
-          <w:b/>
-          <w:lang w:val="ru-RU"/>
-        </w:rPr>
-        <w:t>ветку</w:t>
-      </w:r>
-      <w:r>
-        <w:rPr>
-          <w:b/>
-          <w:lang w:val="en-US"/>
-        </w:rPr>
-        <w:t>:</w:t>
-      </w:r>
-      <w:r>
-        <w:rPr>
-          <w:lang w:val="en-US"/>
-        </w:rPr>
-        <w:t xml:space="preserve"> </w:t>
-      </w:r>
-      <w:proofErr w:type="spellStart"/>
-      <w:r>
-        <w:rPr>
-          <w:lang w:val="en-US"/>
-        </w:rPr>
-        <w:t>git</w:t>
-      </w:r>
-      <w:proofErr w:type="spellEnd"/>
-      <w:r>
-        <w:rPr>
-          <w:lang w:val="en-US"/>
-        </w:rPr>
-        <w:t xml:space="preserve"> checkout branch1</w:t>
+          <w:lang w:val="en-US"/>
+        </w:rPr>
+        <w:t xml:space="preserve"> </w:t>
+      </w:r>
+      <w:r>
+        <w:rPr>
+          <w:lang w:val="en-US"/>
+        </w:rPr>
+        <w:t>git checkout branch1</w:t>
+      </w:r>
+    </w:p>
+    <w:p>
+      <w:pPr>
+        <w:rPr>
+          <w:lang w:val="en-US"/>
+        </w:rPr>
+      </w:pPr>
+      <w:r>
+        <w:rPr>
+          <w:lang w:val="en-US"/>
+        </w:rPr>
+        <w:t>master</w:t>
       </w:r>
       <w:bookmarkStart w:id="0" w:name="_GoBack"/>
       <w:bookmarkEnd w:id="0"/>

</xml_diff>